<commit_message>
Thorndale -> Liberation Serif for repeatable results
Change-Id: I2096d3a4265d5f38d8bce54ef6089f767aa39afb
Reviewed-on: https://gerrit.libreoffice.org/c/core/+/133558
Tested-by: Jenkins
Reviewed-by: Caolán McNamara <caolanm@redhat.com>
</commit_message>
<xml_diff>
--- a/sw/qa/extras/layout/data/fdo43573-2-min.docx
+++ b/sw/qa/extras/layout/data/fdo43573-2-min.docx
@@ -9312,7 +9312,7 @@
   <w:docDefaults>
     <w:rPrDefault>
       <w:rPr>
-        <w:rFonts w:ascii="Thorndale" w:eastAsia="HG Mincho Light J" w:hAnsi="Thorndale" w:cs="Arial Unicode MS"/>
+        <w:rFonts w:ascii="Liberation Serif" w:eastAsia="HG Mincho Light J" w:hAnsi="Liberation Serif" w:cs="Arial Unicode MS"/>
         <w:color w:val="000000"/>
         <w:kern w:val="3"/>
         <w:sz w:val="24"/>
@@ -9794,7 +9794,7 @@
   <w:docDefaults>
     <w:rPrDefault>
       <w:rPr>
-        <w:rFonts w:ascii="Thorndale" w:eastAsia="HG Mincho Light J" w:hAnsi="Thorndale" w:cs="Arial Unicode MS"/>
+        <w:rFonts w:ascii="Liberation Serif" w:eastAsia="HG Mincho Light J" w:hAnsi="Liberation Serif" w:cs="Arial Unicode MS"/>
         <w:color w:val="000000"/>
         <w:kern w:val="3"/>
         <w:sz w:val="24"/>

</xml_diff>